<commit_message>
Added test for custom styles with strange characters in the name
</commit_message>
<xml_diff>
--- a/pso-docx-ant/src/test/export/cases/custom-template-headings/word-export-template.docx
+++ b/pso-docx-ant/src/test/export/cases/custom-template-headings/word-export-template.docx
@@ -4,8 +4,10 @@
   <w:body>
     <w:p>
       <w:pPr>
-        <w:pStyle w:val="Heading1"/>
-      </w:pPr>
+        <w:pStyle w:val="My"/>
+      </w:pPr>
+      <w:bookmarkStart w:id="0" w:name="_GoBack"/>
+      <w:bookmarkEnd w:id="0"/>
       <w:r>
         <w:t>Heading</w:t>
       </w:r>
@@ -78,446 +80,475 @@
       </w:r>
     </w:p>
     <w:p/>
-    <w:p/>
     <w:p>
       <w:pPr>
-        <w:pStyle w:val="HeadingNumbered1"/>
-      </w:pPr>
-      <w:r>
-        <w:t>Numbered Heading 1</w:t>
+        <w:pStyle w:val="My"/>
+      </w:pPr>
+      <w:proofErr w:type="spellStart"/>
+      <w:r>
+        <w:t>My</w:t>
+      </w:r>
+      <w:proofErr w:type="gramStart"/>
+      <w:r>
+        <w:t>,Heading</w:t>
+      </w:r>
+      <w:proofErr w:type="spellEnd"/>
+      <w:proofErr w:type="gramEnd"/>
+      <w:r>
+        <w:t xml:space="preserve"> 1</w:t>
       </w:r>
     </w:p>
     <w:p>
       <w:pPr>
-        <w:pStyle w:val="HeadingNumbered2"/>
-      </w:pPr>
-      <w:r>
-        <w:t>Numbered Heading 2</w:t>
+        <w:pStyle w:val="MyHeadingx2"/>
+      </w:pPr>
+      <w:proofErr w:type="spellStart"/>
+      <w:r>
+        <w:t>My”Heading</w:t>
+      </w:r>
+      <w:proofErr w:type="spellEnd"/>
+      <w:r>
+        <w:t xml:space="preserve"> 2</w:t>
       </w:r>
     </w:p>
     <w:p>
       <w:pPr>
-        <w:pStyle w:val="HeadingNumbered3"/>
-      </w:pPr>
-      <w:r>
-        <w:t>Numbered Heading 3</w:t>
+        <w:pStyle w:val="MyHeadingx3"/>
+      </w:pPr>
+      <w:proofErr w:type="gramStart"/>
+      <w:r>
+        <w:t>My(</w:t>
+      </w:r>
+      <w:proofErr w:type="gramEnd"/>
+      <w:r>
+        <w:t>Heading 3</w:t>
       </w:r>
     </w:p>
     <w:p>
       <w:pPr>
-        <w:pStyle w:val="HeadingNumbered4"/>
-      </w:pPr>
-      <w:r>
-        <w:t>Numbered Heading 4</w:t>
-      </w:r>
+        <w:pStyle w:val="BodyText"/>
+      </w:pPr>
     </w:p>
     <w:p>
       <w:pPr>
-        <w:pStyle w:val="HeadingNumbered6"/>
-      </w:pPr>
-      <w:r>
-        <w:t>Numbered Heading 5</w:t>
-      </w:r>
+        <w:pStyle w:val="BodyText"/>
+      </w:pPr>
     </w:p>
     <w:p>
       <w:pPr>
-        <w:pStyle w:val="HeadingNumbered6"/>
-      </w:pPr>
-      <w:r>
-        <w:t>Numbered Heading 6</w:t>
+        <w:pStyle w:val="HeadingNumbered1"/>
+      </w:pPr>
+      <w:r>
+        <w:t>Numbered Heading 1</w:t>
       </w:r>
     </w:p>
     <w:p>
       <w:pPr>
-        <w:pStyle w:val="HeadingNumbered7"/>
-      </w:pPr>
-      <w:r>
-        <w:t>Numbered Heading 7</w:t>
+        <w:pStyle w:val="HeadingNumbered2"/>
+      </w:pPr>
+      <w:r>
+        <w:t>Numbered Heading 2</w:t>
       </w:r>
     </w:p>
     <w:p>
       <w:pPr>
-        <w:pStyle w:val="HeadingNumbered8"/>
-      </w:pPr>
-      <w:r>
-        <w:t>Numbered Heading 8</w:t>
+        <w:pStyle w:val="HeadingNumbered3"/>
+      </w:pPr>
+      <w:r>
+        <w:t>Numbered Heading 3</w:t>
       </w:r>
     </w:p>
     <w:p>
       <w:pPr>
-        <w:pStyle w:val="HeadingNumbered9"/>
-      </w:pPr>
-      <w:r>
-        <w:t>Numbered Heading 9</w:t>
+        <w:pStyle w:val="HeadingNumbered4"/>
+      </w:pPr>
+      <w:r>
+        <w:t>Numbered Heading 4</w:t>
       </w:r>
     </w:p>
     <w:p>
       <w:pPr>
-        <w:pStyle w:val="BodyText"/>
-      </w:pPr>
+        <w:pStyle w:val="HeadingNumbered6"/>
+      </w:pPr>
+      <w:r>
+        <w:t>Numbered Heading 5</w:t>
+      </w:r>
     </w:p>
     <w:p>
       <w:pPr>
-        <w:pStyle w:val="BodyText"/>
-        <w:rPr>
-          <w:shd w:val="clear" w:color="auto" w:fill="FFFFFF"/>
-        </w:rPr>
-      </w:pPr>
-      <w:bookmarkStart w:id="0" w:name="_Hlk491766379"/>
-      <w:r>
-        <w:rPr>
-          <w:shd w:val="clear" w:color="auto" w:fill="FFFFFF"/>
-        </w:rPr>
-        <w:t xml:space="preserve">Body Text: Lorem ipsum </w:t>
-      </w:r>
-      <w:proofErr w:type="gramStart"/>
-      <w:r>
-        <w:rPr>
-          <w:shd w:val="clear" w:color="auto" w:fill="FFFFFF"/>
-        </w:rPr>
-        <w:t>dolor sit</w:t>
-      </w:r>
-      <w:proofErr w:type="gramEnd"/>
-      <w:r>
-        <w:rPr>
-          <w:shd w:val="clear" w:color="auto" w:fill="FFFFFF"/>
-        </w:rPr>
-        <w:t xml:space="preserve"> </w:t>
-      </w:r>
-      <w:proofErr w:type="spellStart"/>
-      <w:r>
-        <w:rPr>
-          <w:shd w:val="clear" w:color="auto" w:fill="FFFFFF"/>
-        </w:rPr>
-        <w:t>amet</w:t>
-      </w:r>
-      <w:proofErr w:type="spellEnd"/>
-      <w:r>
-        <w:rPr>
-          <w:shd w:val="clear" w:color="auto" w:fill="FFFFFF"/>
-        </w:rPr>
-        <w:t xml:space="preserve">, </w:t>
-      </w:r>
-      <w:proofErr w:type="spellStart"/>
-      <w:r>
-        <w:rPr>
-          <w:shd w:val="clear" w:color="auto" w:fill="FFFFFF"/>
-        </w:rPr>
-        <w:t>consectetur</w:t>
-      </w:r>
-      <w:proofErr w:type="spellEnd"/>
-      <w:r>
-        <w:rPr>
-          <w:shd w:val="clear" w:color="auto" w:fill="FFFFFF"/>
-        </w:rPr>
-        <w:t xml:space="preserve"> </w:t>
-      </w:r>
-      <w:proofErr w:type="spellStart"/>
-      <w:r>
-        <w:rPr>
-          <w:shd w:val="clear" w:color="auto" w:fill="FFFFFF"/>
-        </w:rPr>
-        <w:t>adipiscing</w:t>
-      </w:r>
-      <w:proofErr w:type="spellEnd"/>
-      <w:r>
-        <w:rPr>
-          <w:shd w:val="clear" w:color="auto" w:fill="FFFFFF"/>
-        </w:rPr>
-        <w:t xml:space="preserve"> </w:t>
-      </w:r>
-      <w:proofErr w:type="spellStart"/>
-      <w:r>
-        <w:rPr>
-          <w:shd w:val="clear" w:color="auto" w:fill="FFFFFF"/>
-        </w:rPr>
-        <w:t>elit</w:t>
-      </w:r>
-      <w:proofErr w:type="spellEnd"/>
-      <w:r>
-        <w:rPr>
-          <w:shd w:val="clear" w:color="auto" w:fill="FFFFFF"/>
-        </w:rPr>
-        <w:t xml:space="preserve">. </w:t>
-      </w:r>
-      <w:proofErr w:type="spellStart"/>
-      <w:proofErr w:type="gramStart"/>
-      <w:r>
-        <w:rPr>
-          <w:shd w:val="clear" w:color="auto" w:fill="FFFFFF"/>
-        </w:rPr>
-        <w:t>Morbi</w:t>
-      </w:r>
-      <w:proofErr w:type="spellEnd"/>
-      <w:r>
-        <w:rPr>
-          <w:shd w:val="clear" w:color="auto" w:fill="FFFFFF"/>
-        </w:rPr>
-        <w:t xml:space="preserve"> id </w:t>
-      </w:r>
-      <w:proofErr w:type="spellStart"/>
-      <w:r>
-        <w:rPr>
-          <w:shd w:val="clear" w:color="auto" w:fill="FFFFFF"/>
-        </w:rPr>
-        <w:t>rhoncus</w:t>
-      </w:r>
-      <w:proofErr w:type="spellEnd"/>
-      <w:r>
-        <w:rPr>
-          <w:shd w:val="clear" w:color="auto" w:fill="FFFFFF"/>
-        </w:rPr>
-        <w:t xml:space="preserve"> </w:t>
-      </w:r>
-      <w:proofErr w:type="spellStart"/>
-      <w:r>
-        <w:rPr>
-          <w:shd w:val="clear" w:color="auto" w:fill="FFFFFF"/>
-        </w:rPr>
-        <w:t>eros</w:t>
-      </w:r>
-      <w:proofErr w:type="spellEnd"/>
-      <w:r>
-        <w:rPr>
-          <w:shd w:val="clear" w:color="auto" w:fill="FFFFFF"/>
-        </w:rPr>
-        <w:t xml:space="preserve">, </w:t>
-      </w:r>
-      <w:proofErr w:type="spellStart"/>
-      <w:r>
-        <w:rPr>
-          <w:shd w:val="clear" w:color="auto" w:fill="FFFFFF"/>
-        </w:rPr>
-        <w:t>facilisis</w:t>
-      </w:r>
-      <w:proofErr w:type="spellEnd"/>
-      <w:r>
-        <w:rPr>
-          <w:shd w:val="clear" w:color="auto" w:fill="FFFFFF"/>
-        </w:rPr>
-        <w:t xml:space="preserve"> </w:t>
-      </w:r>
-      <w:proofErr w:type="spellStart"/>
-      <w:r>
-        <w:rPr>
-          <w:shd w:val="clear" w:color="auto" w:fill="FFFFFF"/>
-        </w:rPr>
-        <w:t>maximus</w:t>
-      </w:r>
-      <w:proofErr w:type="spellEnd"/>
-      <w:r>
-        <w:rPr>
-          <w:shd w:val="clear" w:color="auto" w:fill="FFFFFF"/>
-        </w:rPr>
-        <w:t xml:space="preserve"> </w:t>
-      </w:r>
-      <w:proofErr w:type="spellStart"/>
-      <w:r>
-        <w:rPr>
-          <w:shd w:val="clear" w:color="auto" w:fill="FFFFFF"/>
-        </w:rPr>
-        <w:t>odio</w:t>
-      </w:r>
-      <w:proofErr w:type="spellEnd"/>
-      <w:r>
-        <w:rPr>
-          <w:shd w:val="clear" w:color="auto" w:fill="FFFFFF"/>
-        </w:rPr>
-        <w:t>.</w:t>
-      </w:r>
-      <w:proofErr w:type="gramEnd"/>
-      <w:r>
-        <w:rPr>
-          <w:shd w:val="clear" w:color="auto" w:fill="FFFFFF"/>
-        </w:rPr>
-        <w:t xml:space="preserve"> </w:t>
-      </w:r>
-      <w:proofErr w:type="spellStart"/>
-      <w:r>
-        <w:rPr>
-          <w:shd w:val="clear" w:color="auto" w:fill="FFFFFF"/>
-        </w:rPr>
-        <w:t>Sed</w:t>
-      </w:r>
-      <w:proofErr w:type="spellEnd"/>
-      <w:r>
-        <w:rPr>
-          <w:shd w:val="clear" w:color="auto" w:fill="FFFFFF"/>
-        </w:rPr>
-        <w:t xml:space="preserve"> </w:t>
-      </w:r>
-      <w:proofErr w:type="spellStart"/>
-      <w:proofErr w:type="gramStart"/>
-      <w:r>
-        <w:rPr>
-          <w:shd w:val="clear" w:color="auto" w:fill="FFFFFF"/>
-        </w:rPr>
-        <w:t>nec</w:t>
-      </w:r>
-      <w:proofErr w:type="spellEnd"/>
-      <w:proofErr w:type="gramEnd"/>
-      <w:r>
-        <w:rPr>
-          <w:shd w:val="clear" w:color="auto" w:fill="FFFFFF"/>
-        </w:rPr>
-        <w:t xml:space="preserve"> </w:t>
-      </w:r>
-      <w:proofErr w:type="spellStart"/>
-      <w:r>
-        <w:rPr>
-          <w:shd w:val="clear" w:color="auto" w:fill="FFFFFF"/>
-        </w:rPr>
-        <w:t>nunc</w:t>
-      </w:r>
-      <w:proofErr w:type="spellEnd"/>
-      <w:r>
-        <w:rPr>
-          <w:shd w:val="clear" w:color="auto" w:fill="FFFFFF"/>
-        </w:rPr>
-        <w:t xml:space="preserve"> ac </w:t>
-      </w:r>
-      <w:proofErr w:type="spellStart"/>
-      <w:r>
-        <w:rPr>
-          <w:shd w:val="clear" w:color="auto" w:fill="FFFFFF"/>
-        </w:rPr>
-        <w:t>tortor</w:t>
-      </w:r>
-      <w:proofErr w:type="spellEnd"/>
-      <w:r>
-        <w:rPr>
-          <w:shd w:val="clear" w:color="auto" w:fill="FFFFFF"/>
-        </w:rPr>
-        <w:t xml:space="preserve"> </w:t>
-      </w:r>
-      <w:proofErr w:type="spellStart"/>
-      <w:r>
-        <w:rPr>
-          <w:shd w:val="clear" w:color="auto" w:fill="FFFFFF"/>
-        </w:rPr>
-        <w:t>mattis</w:t>
-      </w:r>
-      <w:proofErr w:type="spellEnd"/>
-      <w:r>
-        <w:rPr>
-          <w:shd w:val="clear" w:color="auto" w:fill="FFFFFF"/>
-        </w:rPr>
-        <w:t xml:space="preserve"> porta id at ex. </w:t>
-      </w:r>
-      <w:proofErr w:type="spellStart"/>
-      <w:r>
-        <w:rPr>
-          <w:shd w:val="clear" w:color="auto" w:fill="FFFFFF"/>
-        </w:rPr>
-        <w:t>Praesent</w:t>
-      </w:r>
-      <w:proofErr w:type="spellEnd"/>
-      <w:r>
-        <w:rPr>
-          <w:shd w:val="clear" w:color="auto" w:fill="FFFFFF"/>
-        </w:rPr>
-        <w:t xml:space="preserve"> </w:t>
-      </w:r>
-      <w:proofErr w:type="spellStart"/>
-      <w:r>
-        <w:rPr>
-          <w:shd w:val="clear" w:color="auto" w:fill="FFFFFF"/>
-        </w:rPr>
-        <w:t>vehicula</w:t>
-      </w:r>
-      <w:proofErr w:type="spellEnd"/>
-      <w:r>
-        <w:rPr>
-          <w:shd w:val="clear" w:color="auto" w:fill="FFFFFF"/>
-        </w:rPr>
-        <w:t xml:space="preserve"> </w:t>
-      </w:r>
-      <w:proofErr w:type="spellStart"/>
-      <w:r>
-        <w:rPr>
-          <w:shd w:val="clear" w:color="auto" w:fill="FFFFFF"/>
-        </w:rPr>
-        <w:t>risus</w:t>
-      </w:r>
-      <w:proofErr w:type="spellEnd"/>
-      <w:r>
-        <w:rPr>
-          <w:shd w:val="clear" w:color="auto" w:fill="FFFFFF"/>
-        </w:rPr>
-        <w:t xml:space="preserve"> </w:t>
-      </w:r>
-      <w:proofErr w:type="spellStart"/>
-      <w:r>
-        <w:rPr>
-          <w:shd w:val="clear" w:color="auto" w:fill="FFFFFF"/>
-        </w:rPr>
-        <w:t>tort</w:t>
-      </w:r>
-      <w:r>
-        <w:rPr>
-          <w:shd w:val="clear" w:color="auto" w:fill="FFFFFF"/>
-        </w:rPr>
-        <w:t>or</w:t>
-      </w:r>
-      <w:proofErr w:type="spellEnd"/>
-      <w:r>
-        <w:rPr>
-          <w:shd w:val="clear" w:color="auto" w:fill="FFFFFF"/>
-        </w:rPr>
-        <w:t xml:space="preserve">, </w:t>
-      </w:r>
-      <w:proofErr w:type="spellStart"/>
-      <w:r>
-        <w:rPr>
-          <w:shd w:val="clear" w:color="auto" w:fill="FFFFFF"/>
-        </w:rPr>
-        <w:t>nec</w:t>
-      </w:r>
-      <w:proofErr w:type="spellEnd"/>
-      <w:r>
-        <w:rPr>
-          <w:shd w:val="clear" w:color="auto" w:fill="FFFFFF"/>
-        </w:rPr>
-        <w:t xml:space="preserve"> </w:t>
-      </w:r>
-      <w:proofErr w:type="spellStart"/>
-      <w:r>
-        <w:rPr>
-          <w:shd w:val="clear" w:color="auto" w:fill="FFFFFF"/>
-        </w:rPr>
-        <w:t>cursus</w:t>
-      </w:r>
-      <w:proofErr w:type="spellEnd"/>
-      <w:r>
-        <w:rPr>
-          <w:shd w:val="clear" w:color="auto" w:fill="FFFFFF"/>
-        </w:rPr>
-        <w:t xml:space="preserve"> </w:t>
-      </w:r>
-      <w:proofErr w:type="spellStart"/>
-      <w:r>
-        <w:rPr>
-          <w:shd w:val="clear" w:color="auto" w:fill="FFFFFF"/>
-        </w:rPr>
-        <w:t>felis</w:t>
-      </w:r>
-      <w:proofErr w:type="spellEnd"/>
-      <w:r>
-        <w:rPr>
-          <w:shd w:val="clear" w:color="auto" w:fill="FFFFFF"/>
-        </w:rPr>
-        <w:t xml:space="preserve"> porta sed.</w:t>
+        <w:pStyle w:val="HeadingNumbered6"/>
+      </w:pPr>
+      <w:r>
+        <w:t>Numbered Heading 6</w:t>
       </w:r>
     </w:p>
     <w:p>
       <w:pPr>
+        <w:pStyle w:val="HeadingNumbered7"/>
+      </w:pPr>
+      <w:r>
+        <w:t>Numbered Heading 7</w:t>
+      </w:r>
+    </w:p>
+    <w:p>
+      <w:pPr>
+        <w:pStyle w:val="HeadingNumbered8"/>
+      </w:pPr>
+      <w:r>
+        <w:t>Numbered Heading 8</w:t>
+      </w:r>
+    </w:p>
+    <w:p>
+      <w:pPr>
+        <w:pStyle w:val="HeadingNumbered9"/>
+      </w:pPr>
+      <w:r>
+        <w:t>Numbered Heading 9</w:t>
+      </w:r>
+    </w:p>
+    <w:p>
+      <w:pPr>
         <w:pStyle w:val="BodyText"/>
-        <w:rPr>
-          <w:shd w:val="clear" w:color="auto" w:fill="FFFFFF"/>
-        </w:rPr>
       </w:pPr>
     </w:p>
-    <w:bookmarkEnd w:id="0"/>
+    <w:p>
+      <w:pPr>
+        <w:pStyle w:val="BodyText"/>
+        <w:rPr>
+          <w:shd w:val="clear" w:color="auto" w:fill="FFFFFF"/>
+        </w:rPr>
+      </w:pPr>
+      <w:bookmarkStart w:id="1" w:name="_Hlk491766379"/>
+      <w:r>
+        <w:rPr>
+          <w:shd w:val="clear" w:color="auto" w:fill="FFFFFF"/>
+        </w:rPr>
+        <w:t xml:space="preserve">Body Text: Lorem ipsum dolor sit </w:t>
+      </w:r>
+      <w:proofErr w:type="spellStart"/>
+      <w:r>
+        <w:rPr>
+          <w:shd w:val="clear" w:color="auto" w:fill="FFFFFF"/>
+        </w:rPr>
+        <w:t>amet</w:t>
+      </w:r>
+      <w:proofErr w:type="spellEnd"/>
+      <w:r>
+        <w:rPr>
+          <w:shd w:val="clear" w:color="auto" w:fill="FFFFFF"/>
+        </w:rPr>
+        <w:t xml:space="preserve">, </w:t>
+      </w:r>
+      <w:proofErr w:type="spellStart"/>
+      <w:r>
+        <w:rPr>
+          <w:shd w:val="clear" w:color="auto" w:fill="FFFFFF"/>
+        </w:rPr>
+        <w:t>consectetur</w:t>
+      </w:r>
+      <w:proofErr w:type="spellEnd"/>
+      <w:r>
+        <w:rPr>
+          <w:shd w:val="clear" w:color="auto" w:fill="FFFFFF"/>
+        </w:rPr>
+        <w:t xml:space="preserve"> </w:t>
+      </w:r>
+      <w:proofErr w:type="spellStart"/>
+      <w:r>
+        <w:rPr>
+          <w:shd w:val="clear" w:color="auto" w:fill="FFFFFF"/>
+        </w:rPr>
+        <w:t>adipiscing</w:t>
+      </w:r>
+      <w:proofErr w:type="spellEnd"/>
+      <w:r>
+        <w:rPr>
+          <w:shd w:val="clear" w:color="auto" w:fill="FFFFFF"/>
+        </w:rPr>
+        <w:t xml:space="preserve"> </w:t>
+      </w:r>
+      <w:proofErr w:type="spellStart"/>
+      <w:r>
+        <w:rPr>
+          <w:shd w:val="clear" w:color="auto" w:fill="FFFFFF"/>
+        </w:rPr>
+        <w:t>elit</w:t>
+      </w:r>
+      <w:proofErr w:type="spellEnd"/>
+      <w:r>
+        <w:rPr>
+          <w:shd w:val="clear" w:color="auto" w:fill="FFFFFF"/>
+        </w:rPr>
+        <w:t xml:space="preserve">. </w:t>
+      </w:r>
+      <w:proofErr w:type="spellStart"/>
+      <w:r>
+        <w:rPr>
+          <w:shd w:val="clear" w:color="auto" w:fill="FFFFFF"/>
+        </w:rPr>
+        <w:t>Morbi</w:t>
+      </w:r>
+      <w:proofErr w:type="spellEnd"/>
+      <w:r>
+        <w:rPr>
+          <w:shd w:val="clear" w:color="auto" w:fill="FFFFFF"/>
+        </w:rPr>
+        <w:t xml:space="preserve"> id </w:t>
+      </w:r>
+      <w:proofErr w:type="spellStart"/>
+      <w:r>
+        <w:rPr>
+          <w:shd w:val="clear" w:color="auto" w:fill="FFFFFF"/>
+        </w:rPr>
+        <w:t>rhoncus</w:t>
+      </w:r>
+      <w:proofErr w:type="spellEnd"/>
+      <w:r>
+        <w:rPr>
+          <w:shd w:val="clear" w:color="auto" w:fill="FFFFFF"/>
+        </w:rPr>
+        <w:t xml:space="preserve"> </w:t>
+      </w:r>
+      <w:proofErr w:type="spellStart"/>
+      <w:r>
+        <w:rPr>
+          <w:shd w:val="clear" w:color="auto" w:fill="FFFFFF"/>
+        </w:rPr>
+        <w:t>eros</w:t>
+      </w:r>
+      <w:proofErr w:type="spellEnd"/>
+      <w:r>
+        <w:rPr>
+          <w:shd w:val="clear" w:color="auto" w:fill="FFFFFF"/>
+        </w:rPr>
+        <w:t xml:space="preserve">, </w:t>
+      </w:r>
+      <w:proofErr w:type="spellStart"/>
+      <w:r>
+        <w:rPr>
+          <w:shd w:val="clear" w:color="auto" w:fill="FFFFFF"/>
+        </w:rPr>
+        <w:t>facilisis</w:t>
+      </w:r>
+      <w:proofErr w:type="spellEnd"/>
+      <w:r>
+        <w:rPr>
+          <w:shd w:val="clear" w:color="auto" w:fill="FFFFFF"/>
+        </w:rPr>
+        <w:t xml:space="preserve"> </w:t>
+      </w:r>
+      <w:proofErr w:type="spellStart"/>
+      <w:r>
+        <w:rPr>
+          <w:shd w:val="clear" w:color="auto" w:fill="FFFFFF"/>
+        </w:rPr>
+        <w:t>maximus</w:t>
+      </w:r>
+      <w:proofErr w:type="spellEnd"/>
+      <w:r>
+        <w:rPr>
+          <w:shd w:val="clear" w:color="auto" w:fill="FFFFFF"/>
+        </w:rPr>
+        <w:t xml:space="preserve"> </w:t>
+      </w:r>
+      <w:proofErr w:type="spellStart"/>
+      <w:r>
+        <w:rPr>
+          <w:shd w:val="clear" w:color="auto" w:fill="FFFFFF"/>
+        </w:rPr>
+        <w:t>odio</w:t>
+      </w:r>
+      <w:proofErr w:type="spellEnd"/>
+      <w:r>
+        <w:rPr>
+          <w:shd w:val="clear" w:color="auto" w:fill="FFFFFF"/>
+        </w:rPr>
+        <w:t xml:space="preserve">. </w:t>
+      </w:r>
+      <w:proofErr w:type="spellStart"/>
+      <w:r>
+        <w:rPr>
+          <w:shd w:val="clear" w:color="auto" w:fill="FFFFFF"/>
+        </w:rPr>
+        <w:t>Sed</w:t>
+      </w:r>
+      <w:proofErr w:type="spellEnd"/>
+      <w:r>
+        <w:rPr>
+          <w:shd w:val="clear" w:color="auto" w:fill="FFFFFF"/>
+        </w:rPr>
+        <w:t xml:space="preserve"> </w:t>
+      </w:r>
+      <w:proofErr w:type="spellStart"/>
+      <w:r>
+        <w:rPr>
+          <w:shd w:val="clear" w:color="auto" w:fill="FFFFFF"/>
+        </w:rPr>
+        <w:t>nec</w:t>
+      </w:r>
+      <w:proofErr w:type="spellEnd"/>
+      <w:r>
+        <w:rPr>
+          <w:shd w:val="clear" w:color="auto" w:fill="FFFFFF"/>
+        </w:rPr>
+        <w:t xml:space="preserve"> </w:t>
+      </w:r>
+      <w:proofErr w:type="spellStart"/>
+      <w:r>
+        <w:rPr>
+          <w:shd w:val="clear" w:color="auto" w:fill="FFFFFF"/>
+        </w:rPr>
+        <w:t>nunc</w:t>
+      </w:r>
+      <w:proofErr w:type="spellEnd"/>
+      <w:r>
+        <w:rPr>
+          <w:shd w:val="clear" w:color="auto" w:fill="FFFFFF"/>
+        </w:rPr>
+        <w:t xml:space="preserve"> ac </w:t>
+      </w:r>
+      <w:proofErr w:type="spellStart"/>
+      <w:r>
+        <w:rPr>
+          <w:shd w:val="clear" w:color="auto" w:fill="FFFFFF"/>
+        </w:rPr>
+        <w:t>tortor</w:t>
+      </w:r>
+      <w:proofErr w:type="spellEnd"/>
+      <w:r>
+        <w:rPr>
+          <w:shd w:val="clear" w:color="auto" w:fill="FFFFFF"/>
+        </w:rPr>
+        <w:t xml:space="preserve"> </w:t>
+      </w:r>
+      <w:proofErr w:type="spellStart"/>
+      <w:r>
+        <w:rPr>
+          <w:shd w:val="clear" w:color="auto" w:fill="FFFFFF"/>
+        </w:rPr>
+        <w:t>mattis</w:t>
+      </w:r>
+      <w:proofErr w:type="spellEnd"/>
+      <w:r>
+        <w:rPr>
+          <w:shd w:val="clear" w:color="auto" w:fill="FFFFFF"/>
+        </w:rPr>
+        <w:t xml:space="preserve"> porta id at ex. </w:t>
+      </w:r>
+      <w:proofErr w:type="spellStart"/>
+      <w:r>
+        <w:rPr>
+          <w:shd w:val="clear" w:color="auto" w:fill="FFFFFF"/>
+        </w:rPr>
+        <w:t>Praesent</w:t>
+      </w:r>
+      <w:proofErr w:type="spellEnd"/>
+      <w:r>
+        <w:rPr>
+          <w:shd w:val="clear" w:color="auto" w:fill="FFFFFF"/>
+        </w:rPr>
+        <w:t xml:space="preserve"> </w:t>
+      </w:r>
+      <w:proofErr w:type="spellStart"/>
+      <w:r>
+        <w:rPr>
+          <w:shd w:val="clear" w:color="auto" w:fill="FFFFFF"/>
+        </w:rPr>
+        <w:t>vehicula</w:t>
+      </w:r>
+      <w:proofErr w:type="spellEnd"/>
+      <w:r>
+        <w:rPr>
+          <w:shd w:val="clear" w:color="auto" w:fill="FFFFFF"/>
+        </w:rPr>
+        <w:t xml:space="preserve"> </w:t>
+      </w:r>
+      <w:proofErr w:type="spellStart"/>
+      <w:r>
+        <w:rPr>
+          <w:shd w:val="clear" w:color="auto" w:fill="FFFFFF"/>
+        </w:rPr>
+        <w:t>risus</w:t>
+      </w:r>
+      <w:proofErr w:type="spellEnd"/>
+      <w:r>
+        <w:rPr>
+          <w:shd w:val="clear" w:color="auto" w:fill="FFFFFF"/>
+        </w:rPr>
+        <w:t xml:space="preserve"> </w:t>
+      </w:r>
+      <w:proofErr w:type="spellStart"/>
+      <w:r>
+        <w:rPr>
+          <w:shd w:val="clear" w:color="auto" w:fill="FFFFFF"/>
+        </w:rPr>
+        <w:t>tort</w:t>
+      </w:r>
+      <w:r>
+        <w:rPr>
+          <w:shd w:val="clear" w:color="auto" w:fill="FFFFFF"/>
+        </w:rPr>
+        <w:t>or</w:t>
+      </w:r>
+      <w:proofErr w:type="spellEnd"/>
+      <w:r>
+        <w:rPr>
+          <w:shd w:val="clear" w:color="auto" w:fill="FFFFFF"/>
+        </w:rPr>
+        <w:t xml:space="preserve">, </w:t>
+      </w:r>
+      <w:proofErr w:type="spellStart"/>
+      <w:r>
+        <w:rPr>
+          <w:shd w:val="clear" w:color="auto" w:fill="FFFFFF"/>
+        </w:rPr>
+        <w:t>nec</w:t>
+      </w:r>
+      <w:proofErr w:type="spellEnd"/>
+      <w:r>
+        <w:rPr>
+          <w:shd w:val="clear" w:color="auto" w:fill="FFFFFF"/>
+        </w:rPr>
+        <w:t xml:space="preserve"> </w:t>
+      </w:r>
+      <w:proofErr w:type="spellStart"/>
+      <w:r>
+        <w:rPr>
+          <w:shd w:val="clear" w:color="auto" w:fill="FFFFFF"/>
+        </w:rPr>
+        <w:t>cursus</w:t>
+      </w:r>
+      <w:proofErr w:type="spellEnd"/>
+      <w:r>
+        <w:rPr>
+          <w:shd w:val="clear" w:color="auto" w:fill="FFFFFF"/>
+        </w:rPr>
+        <w:t xml:space="preserve"> </w:t>
+      </w:r>
+      <w:proofErr w:type="spellStart"/>
+      <w:r>
+        <w:rPr>
+          <w:shd w:val="clear" w:color="auto" w:fill="FFFFFF"/>
+        </w:rPr>
+        <w:t>felis</w:t>
+      </w:r>
+      <w:proofErr w:type="spellEnd"/>
+      <w:r>
+        <w:rPr>
+          <w:shd w:val="clear" w:color="auto" w:fill="FFFFFF"/>
+        </w:rPr>
+        <w:t xml:space="preserve"> porta sed.</w:t>
+      </w:r>
+    </w:p>
+    <w:p>
+      <w:pPr>
+        <w:pStyle w:val="BodyText"/>
+        <w:rPr>
+          <w:shd w:val="clear" w:color="auto" w:fill="FFFFFF"/>
+        </w:rPr>
+      </w:pPr>
+    </w:p>
+    <w:bookmarkEnd w:id="1"/>
     <w:p>
       <w:pPr>
         <w:pStyle w:val="Heading2"/>
@@ -550,13 +581,15 @@
           </w:tcPr>
           <w:p>
             <w:pPr>
-              <w:pStyle w:val="ListBullet9"/>
-              <w:numPr>
-                <w:ilvl w:val="0"/>
-                <w:numId w:val="0"/>
-              </w:numPr>
+              <w:pStyle w:val="PSTableHeader"/>
+              <w:rPr>
+                <w:b/>
+              </w:rPr>
             </w:pPr>
             <w:r>
+              <w:rPr>
+                <w:b/>
+              </w:rPr>
               <w:t>C1 R1</w:t>
             </w:r>
           </w:p>
@@ -567,14 +600,16 @@
           </w:tcPr>
           <w:p>
             <w:pPr>
-              <w:pStyle w:val="ListBullet9"/>
-              <w:numPr>
-                <w:ilvl w:val="0"/>
-                <w:numId w:val="0"/>
-              </w:numPr>
+              <w:pStyle w:val="PSTableHeader"/>
               <w:cnfStyle w:val="100000000000" w:firstRow="1" w:lastRow="0" w:firstColumn="0" w:lastColumn="0" w:oddVBand="0" w:evenVBand="0" w:oddHBand="0" w:evenHBand="0" w:firstRowFirstColumn="0" w:firstRowLastColumn="0" w:lastRowFirstColumn="0" w:lastRowLastColumn="0"/>
+              <w:rPr>
+                <w:b/>
+              </w:rPr>
             </w:pPr>
             <w:r>
+              <w:rPr>
+                <w:b/>
+              </w:rPr>
               <w:t>C2 R1</w:t>
             </w:r>
           </w:p>
@@ -585,14 +620,16 @@
           </w:tcPr>
           <w:p>
             <w:pPr>
-              <w:pStyle w:val="ListBullet9"/>
-              <w:numPr>
-                <w:ilvl w:val="0"/>
-                <w:numId w:val="0"/>
-              </w:numPr>
+              <w:pStyle w:val="PSTableHeader"/>
               <w:cnfStyle w:val="100000000000" w:firstRow="1" w:lastRow="0" w:firstColumn="0" w:lastColumn="0" w:oddVBand="0" w:evenVBand="0" w:oddHBand="0" w:evenHBand="0" w:firstRowFirstColumn="0" w:firstRowLastColumn="0" w:lastRowFirstColumn="0" w:lastRowLastColumn="0"/>
+              <w:rPr>
+                <w:b/>
+              </w:rPr>
             </w:pPr>
             <w:r>
+              <w:rPr>
+                <w:b/>
+              </w:rPr>
               <w:t>C3 R1</w:t>
             </w:r>
           </w:p>
@@ -603,14 +640,16 @@
           </w:tcPr>
           <w:p>
             <w:pPr>
-              <w:pStyle w:val="ListBullet9"/>
-              <w:numPr>
-                <w:ilvl w:val="0"/>
-                <w:numId w:val="0"/>
-              </w:numPr>
+              <w:pStyle w:val="PSTableHeader"/>
               <w:cnfStyle w:val="100000000000" w:firstRow="1" w:lastRow="0" w:firstColumn="0" w:lastColumn="0" w:oddVBand="0" w:evenVBand="0" w:oddHBand="0" w:evenHBand="0" w:firstRowFirstColumn="0" w:firstRowLastColumn="0" w:lastRowFirstColumn="0" w:lastRowLastColumn="0"/>
+              <w:rPr>
+                <w:b/>
+              </w:rPr>
             </w:pPr>
             <w:r>
+              <w:rPr>
+                <w:b/>
+              </w:rPr>
               <w:t>C4 R1</w:t>
             </w:r>
           </w:p>
@@ -621,14 +660,16 @@
           </w:tcPr>
           <w:p>
             <w:pPr>
-              <w:pStyle w:val="ListBullet9"/>
-              <w:numPr>
-                <w:ilvl w:val="0"/>
-                <w:numId w:val="0"/>
-              </w:numPr>
+              <w:pStyle w:val="PSTableHeader"/>
               <w:cnfStyle w:val="100000000000" w:firstRow="1" w:lastRow="0" w:firstColumn="0" w:lastColumn="0" w:oddVBand="0" w:evenVBand="0" w:oddHBand="0" w:evenHBand="0" w:firstRowFirstColumn="0" w:firstRowLastColumn="0" w:lastRowFirstColumn="0" w:lastRowLastColumn="0"/>
+              <w:rPr>
+                <w:b/>
+              </w:rPr>
             </w:pPr>
             <w:r>
+              <w:rPr>
+                <w:b/>
+              </w:rPr>
               <w:t>C5 R1</w:t>
             </w:r>
           </w:p>
@@ -642,13 +683,15 @@
           </w:tcPr>
           <w:p>
             <w:pPr>
-              <w:pStyle w:val="ListBullet9"/>
-              <w:numPr>
-                <w:ilvl w:val="0"/>
-                <w:numId w:val="0"/>
-              </w:numPr>
+              <w:pStyle w:val="PSTableHeader"/>
+              <w:rPr>
+                <w:b/>
+              </w:rPr>
             </w:pPr>
             <w:r>
+              <w:rPr>
+                <w:b/>
+              </w:rPr>
               <w:t>C1 R2</w:t>
             </w:r>
           </w:p>
@@ -659,11 +702,7 @@
           </w:tcPr>
           <w:p>
             <w:pPr>
-              <w:pStyle w:val="ListBullet9"/>
-              <w:numPr>
-                <w:ilvl w:val="0"/>
-                <w:numId w:val="0"/>
-              </w:numPr>
+              <w:pStyle w:val="PSTableBody"/>
               <w:cnfStyle w:val="000000000000" w:firstRow="0" w:lastRow="0" w:firstColumn="0" w:lastColumn="0" w:oddVBand="0" w:evenVBand="0" w:oddHBand="0" w:evenHBand="0" w:firstRowFirstColumn="0" w:firstRowLastColumn="0" w:lastRowFirstColumn="0" w:lastRowLastColumn="0"/>
             </w:pPr>
             <w:r>
@@ -677,11 +716,7 @@
           </w:tcPr>
           <w:p>
             <w:pPr>
-              <w:pStyle w:val="ListBullet9"/>
-              <w:numPr>
-                <w:ilvl w:val="0"/>
-                <w:numId w:val="0"/>
-              </w:numPr>
+              <w:pStyle w:val="PSTableBody"/>
               <w:cnfStyle w:val="000000000000" w:firstRow="0" w:lastRow="0" w:firstColumn="0" w:lastColumn="0" w:oddVBand="0" w:evenVBand="0" w:oddHBand="0" w:evenHBand="0" w:firstRowFirstColumn="0" w:firstRowLastColumn="0" w:lastRowFirstColumn="0" w:lastRowLastColumn="0"/>
             </w:pPr>
             <w:r>
@@ -695,11 +730,7 @@
           </w:tcPr>
           <w:p>
             <w:pPr>
-              <w:pStyle w:val="ListBullet9"/>
-              <w:numPr>
-                <w:ilvl w:val="0"/>
-                <w:numId w:val="0"/>
-              </w:numPr>
+              <w:pStyle w:val="PSTableBody"/>
               <w:cnfStyle w:val="000000000000" w:firstRow="0" w:lastRow="0" w:firstColumn="0" w:lastColumn="0" w:oddVBand="0" w:evenVBand="0" w:oddHBand="0" w:evenHBand="0" w:firstRowFirstColumn="0" w:firstRowLastColumn="0" w:lastRowFirstColumn="0" w:lastRowLastColumn="0"/>
             </w:pPr>
             <w:r>
@@ -713,11 +744,7 @@
           </w:tcPr>
           <w:p>
             <w:pPr>
-              <w:pStyle w:val="ListBullet9"/>
-              <w:numPr>
-                <w:ilvl w:val="0"/>
-                <w:numId w:val="0"/>
-              </w:numPr>
+              <w:pStyle w:val="PSTableBody"/>
               <w:cnfStyle w:val="000000000000" w:firstRow="0" w:lastRow="0" w:firstColumn="0" w:lastColumn="0" w:oddVBand="0" w:evenVBand="0" w:oddHBand="0" w:evenHBand="0" w:firstRowFirstColumn="0" w:firstRowLastColumn="0" w:lastRowFirstColumn="0" w:lastRowLastColumn="0"/>
             </w:pPr>
             <w:r>
@@ -734,13 +761,15 @@
           </w:tcPr>
           <w:p>
             <w:pPr>
-              <w:pStyle w:val="ListBullet9"/>
-              <w:numPr>
-                <w:ilvl w:val="0"/>
-                <w:numId w:val="0"/>
-              </w:numPr>
+              <w:pStyle w:val="PSTableHeader"/>
+              <w:rPr>
+                <w:b/>
+              </w:rPr>
             </w:pPr>
             <w:r>
+              <w:rPr>
+                <w:b/>
+              </w:rPr>
               <w:t>C1 R3</w:t>
             </w:r>
           </w:p>
@@ -751,11 +780,7 @@
           </w:tcPr>
           <w:p>
             <w:pPr>
-              <w:pStyle w:val="ListBullet9"/>
-              <w:numPr>
-                <w:ilvl w:val="0"/>
-                <w:numId w:val="0"/>
-              </w:numPr>
+              <w:pStyle w:val="PSTableBody"/>
               <w:cnfStyle w:val="000000000000" w:firstRow="0" w:lastRow="0" w:firstColumn="0" w:lastColumn="0" w:oddVBand="0" w:evenVBand="0" w:oddHBand="0" w:evenHBand="0" w:firstRowFirstColumn="0" w:firstRowLastColumn="0" w:lastRowFirstColumn="0" w:lastRowLastColumn="0"/>
             </w:pPr>
             <w:r>
@@ -769,11 +794,7 @@
           </w:tcPr>
           <w:p>
             <w:pPr>
-              <w:pStyle w:val="ListBullet9"/>
-              <w:numPr>
-                <w:ilvl w:val="0"/>
-                <w:numId w:val="0"/>
-              </w:numPr>
+              <w:pStyle w:val="PSTableBody"/>
               <w:cnfStyle w:val="000000000000" w:firstRow="0" w:lastRow="0" w:firstColumn="0" w:lastColumn="0" w:oddVBand="0" w:evenVBand="0" w:oddHBand="0" w:evenHBand="0" w:firstRowFirstColumn="0" w:firstRowLastColumn="0" w:lastRowFirstColumn="0" w:lastRowLastColumn="0"/>
             </w:pPr>
             <w:r>
@@ -787,11 +808,7 @@
           </w:tcPr>
           <w:p>
             <w:pPr>
-              <w:pStyle w:val="ListBullet9"/>
-              <w:numPr>
-                <w:ilvl w:val="0"/>
-                <w:numId w:val="0"/>
-              </w:numPr>
+              <w:pStyle w:val="PSTableBody"/>
               <w:cnfStyle w:val="000000000000" w:firstRow="0" w:lastRow="0" w:firstColumn="0" w:lastColumn="0" w:oddVBand="0" w:evenVBand="0" w:oddHBand="0" w:evenHBand="0" w:firstRowFirstColumn="0" w:firstRowLastColumn="0" w:lastRowFirstColumn="0" w:lastRowLastColumn="0"/>
             </w:pPr>
             <w:r>
@@ -805,11 +822,7 @@
           </w:tcPr>
           <w:p>
             <w:pPr>
-              <w:pStyle w:val="ListBullet9"/>
-              <w:numPr>
-                <w:ilvl w:val="0"/>
-                <w:numId w:val="0"/>
-              </w:numPr>
+              <w:pStyle w:val="PSTableBody"/>
               <w:cnfStyle w:val="000000000000" w:firstRow="0" w:lastRow="0" w:firstColumn="0" w:lastColumn="0" w:oddVBand="0" w:evenVBand="0" w:oddHBand="0" w:evenHBand="0" w:firstRowFirstColumn="0" w:firstRowLastColumn="0" w:lastRowFirstColumn="0" w:lastRowLastColumn="0"/>
             </w:pPr>
             <w:r>
@@ -828,9 +841,25 @@
         </w:numPr>
       </w:pPr>
     </w:p>
-    <w:p/>
     <w:p>
       <w:pPr>
+        <w:pStyle w:val="PSTableHeader"/>
+      </w:pPr>
+      <w:r>
+        <w:t>PS Table Header</w:t>
+      </w:r>
+    </w:p>
+    <w:p>
+      <w:pPr>
+        <w:pStyle w:val="PSTableBody"/>
+      </w:pPr>
+      <w:r>
+        <w:t>PS Table Text</w:t>
+      </w:r>
+    </w:p>
+    <w:p>
+      <w:pPr>
+        <w:pStyle w:val="BodyText"/>
         <w:rPr>
           <w:rFonts w:asciiTheme="majorHAnsi" w:eastAsiaTheme="majorEastAsia" w:hAnsiTheme="majorHAnsi" w:cstheme="majorBidi"/>
           <w:color w:val="71941A" w:themeColor="accent1" w:themeShade="BF"/>
@@ -938,27 +967,11 @@
           <w:shd w:val="clear" w:color="auto" w:fill="FFFFFF"/>
         </w:rPr>
       </w:pPr>
-      <w:proofErr w:type="gramStart"/>
-      <w:r>
-        <w:rPr>
-          <w:shd w:val="clear" w:color="auto" w:fill="FFFFFF"/>
-        </w:rPr>
-        <w:t>List continue</w:t>
-      </w:r>
-      <w:proofErr w:type="gramEnd"/>
-      <w:r>
-        <w:rPr>
-          <w:shd w:val="clear" w:color="auto" w:fill="FFFFFF"/>
-        </w:rPr>
-        <w:t>: Lor</w:t>
-      </w:r>
-      <w:bookmarkStart w:id="1" w:name="_GoBack"/>
-      <w:bookmarkEnd w:id="1"/>
-      <w:r>
-        <w:rPr>
-          <w:shd w:val="clear" w:color="auto" w:fill="FFFFFF"/>
-        </w:rPr>
-        <w:t xml:space="preserve">em ipsum dolor sit </w:t>
+      <w:r>
+        <w:rPr>
+          <w:shd w:val="clear" w:color="auto" w:fill="FFFFFF"/>
+        </w:rPr>
+        <w:t xml:space="preserve">List continue: Lorem ipsum dolor sit </w:t>
       </w:r>
       <w:proofErr w:type="spellStart"/>
       <w:r>
@@ -996,19 +1009,11 @@
           <w:shd w:val="clear" w:color="auto" w:fill="FFFFFF"/>
         </w:rPr>
       </w:pPr>
-      <w:proofErr w:type="gramStart"/>
-      <w:r>
-        <w:rPr>
-          <w:shd w:val="clear" w:color="auto" w:fill="FFFFFF"/>
-        </w:rPr>
-        <w:t>List continue</w:t>
-      </w:r>
-      <w:proofErr w:type="gramEnd"/>
-      <w:r>
-        <w:rPr>
-          <w:shd w:val="clear" w:color="auto" w:fill="FFFFFF"/>
-        </w:rPr>
-        <w:t xml:space="preserve"> 2: Lorem ipsum dolor sit </w:t>
+      <w:r>
+        <w:rPr>
+          <w:shd w:val="clear" w:color="auto" w:fill="FFFFFF"/>
+        </w:rPr>
+        <w:t xml:space="preserve">List continue 2: Lorem ipsum dolor sit </w:t>
       </w:r>
       <w:proofErr w:type="spellStart"/>
       <w:r>
@@ -1043,19 +1048,11 @@
       <w:pPr>
         <w:pStyle w:val="ListContinue3"/>
       </w:pPr>
-      <w:proofErr w:type="gramStart"/>
-      <w:r>
-        <w:rPr>
-          <w:shd w:val="clear" w:color="auto" w:fill="FFFFFF"/>
-        </w:rPr>
-        <w:t>List continue</w:t>
-      </w:r>
-      <w:proofErr w:type="gramEnd"/>
-      <w:r>
-        <w:rPr>
-          <w:shd w:val="clear" w:color="auto" w:fill="FFFFFF"/>
-        </w:rPr>
-        <w:t xml:space="preserve"> 3: Lorem ipsum dolor sit </w:t>
+      <w:r>
+        <w:rPr>
+          <w:shd w:val="clear" w:color="auto" w:fill="FFFFFF"/>
+        </w:rPr>
+        <w:t xml:space="preserve">List continue 3: Lorem ipsum dolor sit </w:t>
       </w:r>
       <w:proofErr w:type="spellStart"/>
       <w:r>
@@ -1093,19 +1090,11 @@
           <w:shd w:val="clear" w:color="auto" w:fill="FFFFFF"/>
         </w:rPr>
       </w:pPr>
-      <w:proofErr w:type="gramStart"/>
-      <w:r>
-        <w:rPr>
-          <w:shd w:val="clear" w:color="auto" w:fill="FFFFFF"/>
-        </w:rPr>
-        <w:t>List continue</w:t>
-      </w:r>
-      <w:proofErr w:type="gramEnd"/>
-      <w:r>
-        <w:rPr>
-          <w:shd w:val="clear" w:color="auto" w:fill="FFFFFF"/>
-        </w:rPr>
-        <w:t xml:space="preserve"> 4: Lorem ipsum dolor sit </w:t>
+      <w:r>
+        <w:rPr>
+          <w:shd w:val="clear" w:color="auto" w:fill="FFFFFF"/>
+        </w:rPr>
+        <w:t xml:space="preserve">List continue 4: Lorem ipsum dolor sit </w:t>
       </w:r>
       <w:proofErr w:type="spellStart"/>
       <w:r>
@@ -1143,19 +1132,11 @@
           <w:shd w:val="clear" w:color="auto" w:fill="FFFFFF"/>
         </w:rPr>
       </w:pPr>
-      <w:proofErr w:type="gramStart"/>
-      <w:r>
-        <w:rPr>
-          <w:shd w:val="clear" w:color="auto" w:fill="FFFFFF"/>
-        </w:rPr>
-        <w:t>List continue</w:t>
-      </w:r>
-      <w:proofErr w:type="gramEnd"/>
-      <w:r>
-        <w:rPr>
-          <w:shd w:val="clear" w:color="auto" w:fill="FFFFFF"/>
-        </w:rPr>
-        <w:t xml:space="preserve"> 5: Lorem ipsum dolor sit </w:t>
+      <w:r>
+        <w:rPr>
+          <w:shd w:val="clear" w:color="auto" w:fill="FFFFFF"/>
+        </w:rPr>
+        <w:t xml:space="preserve">List continue 5: Lorem ipsum dolor sit </w:t>
       </w:r>
       <w:proofErr w:type="spellStart"/>
       <w:r>
@@ -1184,13 +1165,8 @@
       <w:pPr>
         <w:pStyle w:val="ListContinue6"/>
       </w:pPr>
-      <w:proofErr w:type="gramStart"/>
-      <w:r>
-        <w:t>List continue</w:t>
-      </w:r>
-      <w:proofErr w:type="gramEnd"/>
-      <w:r>
-        <w:t xml:space="preserve"> 6: Lorem ipsum dolor sit </w:t>
+      <w:r>
+        <w:t xml:space="preserve">List continue 6: Lorem ipsum dolor sit </w:t>
       </w:r>
       <w:proofErr w:type="spellStart"/>
       <w:r>
@@ -1216,19 +1192,11 @@
           <w:shd w:val="clear" w:color="auto" w:fill="FFFFFF"/>
         </w:rPr>
       </w:pPr>
-      <w:proofErr w:type="gramStart"/>
-      <w:r>
-        <w:rPr>
-          <w:shd w:val="clear" w:color="auto" w:fill="FFFFFF"/>
-        </w:rPr>
-        <w:t>List continue</w:t>
-      </w:r>
-      <w:proofErr w:type="gramEnd"/>
-      <w:r>
-        <w:rPr>
-          <w:shd w:val="clear" w:color="auto" w:fill="FFFFFF"/>
-        </w:rPr>
-        <w:t xml:space="preserve"> </w:t>
+      <w:r>
+        <w:rPr>
+          <w:shd w:val="clear" w:color="auto" w:fill="FFFFFF"/>
+        </w:rPr>
+        <w:t xml:space="preserve">List continue </w:t>
       </w:r>
       <w:r>
         <w:t>7</w:t>
@@ -1266,13 +1234,8 @@
       <w:pPr>
         <w:pStyle w:val="ListContinue8"/>
       </w:pPr>
-      <w:proofErr w:type="gramStart"/>
-      <w:r>
-        <w:t>List continue</w:t>
-      </w:r>
-      <w:proofErr w:type="gramEnd"/>
-      <w:r>
-        <w:t xml:space="preserve"> 8: Lorem ipsum dolor sit </w:t>
+      <w:r>
+        <w:t xml:space="preserve">List continue 8: Lorem ipsum dolor sit </w:t>
       </w:r>
       <w:proofErr w:type="spellStart"/>
       <w:r>
@@ -1304,19 +1267,11 @@
           <w:shd w:val="clear" w:color="auto" w:fill="FFFFFF"/>
         </w:rPr>
       </w:pPr>
-      <w:proofErr w:type="gramStart"/>
-      <w:r>
-        <w:rPr>
-          <w:shd w:val="clear" w:color="auto" w:fill="FFFFFF"/>
-        </w:rPr>
-        <w:t>List continue</w:t>
-      </w:r>
-      <w:proofErr w:type="gramEnd"/>
-      <w:r>
-        <w:rPr>
-          <w:shd w:val="clear" w:color="auto" w:fill="FFFFFF"/>
-        </w:rPr>
-        <w:t xml:space="preserve"> </w:t>
+      <w:r>
+        <w:rPr>
+          <w:shd w:val="clear" w:color="auto" w:fill="FFFFFF"/>
+        </w:rPr>
+        <w:t xml:space="preserve">List continue </w:t>
       </w:r>
       <w:r>
         <w:t>9</w:t>
@@ -2372,7 +2327,7 @@
   <w:style w:type="paragraph" w:default="1" w:styleId="Normal">
     <w:name w:val="Normal"/>
     <w:qFormat/>
-    <w:rsid w:val="00E730CA"/>
+    <w:rsid w:val="0055783A"/>
   </w:style>
   <w:style w:type="paragraph" w:styleId="Heading1">
     <w:name w:val="heading 1"/>
@@ -2622,7 +2577,7 @@
     <w:link w:val="ListBulletChar"/>
     <w:uiPriority w:val="99"/>
     <w:unhideWhenUsed/>
-    <w:rsid w:val="000112F6"/>
+    <w:rsid w:val="00C64946"/>
     <w:pPr>
       <w:numPr>
         <w:numId w:val="23"/>
@@ -2630,7 +2585,7 @@
       <w:contextualSpacing/>
     </w:pPr>
     <w:rPr>
-      <w:color w:val="A68100" w:themeColor="accent3" w:themeShade="BF"/>
+      <w:color w:val="B7541D" w:themeColor="accent5" w:themeShade="BF"/>
     </w:rPr>
   </w:style>
   <w:style w:type="paragraph" w:styleId="ListBullet2">
@@ -2700,7 +2655,7 @@
     <w:link w:val="ListNumberChar"/>
     <w:uiPriority w:val="99"/>
     <w:unhideWhenUsed/>
-    <w:rsid w:val="000112F6"/>
+    <w:rsid w:val="00C64946"/>
     <w:pPr>
       <w:numPr>
         <w:numId w:val="19"/>
@@ -2867,7 +2822,7 @@
     <w:link w:val="ListContinueChar"/>
     <w:uiPriority w:val="99"/>
     <w:unhideWhenUsed/>
-    <w:rsid w:val="000112F6"/>
+    <w:rsid w:val="00C64946"/>
     <w:pPr>
       <w:ind w:left="360"/>
       <w:contextualSpacing/>
@@ -2902,7 +2857,7 @@
     <w:link w:val="BodyTextChar"/>
     <w:uiPriority w:val="99"/>
     <w:unhideWhenUsed/>
-    <w:rsid w:val="000112F6"/>
+    <w:rsid w:val="00C64946"/>
     <w:pPr>
       <w:spacing w:after="120"/>
     </w:pPr>
@@ -2915,7 +2870,7 @@
     <w:basedOn w:val="DefaultParagraphFont"/>
     <w:link w:val="BodyText"/>
     <w:uiPriority w:val="99"/>
-    <w:rsid w:val="000112F6"/>
+    <w:rsid w:val="00C64946"/>
     <w:rPr>
       <w:color w:val="945090" w:themeColor="accent4" w:themeShade="BF"/>
     </w:rPr>
@@ -2951,7 +2906,7 @@
     <w:basedOn w:val="DefaultParagraphFont"/>
     <w:link w:val="ListNumber"/>
     <w:uiPriority w:val="99"/>
-    <w:rsid w:val="000112F6"/>
+    <w:rsid w:val="00C64946"/>
     <w:rPr>
       <w:color w:val="3C8890" w:themeColor="accent2" w:themeShade="BF"/>
     </w:rPr>
@@ -3744,9 +3699,9 @@
     <w:basedOn w:val="DefaultParagraphFont"/>
     <w:link w:val="ListBullet"/>
     <w:uiPriority w:val="99"/>
-    <w:rsid w:val="000112F6"/>
-    <w:rPr>
-      <w:color w:val="A68100" w:themeColor="accent3" w:themeShade="BF"/>
+    <w:rsid w:val="00C64946"/>
+    <w:rPr>
+      <w:color w:val="B7541D" w:themeColor="accent5" w:themeShade="BF"/>
     </w:rPr>
   </w:style>
   <w:style w:type="paragraph" w:customStyle="1" w:styleId="ListContinue6">
@@ -3777,7 +3732,7 @@
     <w:basedOn w:val="BodyTextChar"/>
     <w:link w:val="ListContinue"/>
     <w:uiPriority w:val="99"/>
-    <w:rsid w:val="000112F6"/>
+    <w:rsid w:val="00C64946"/>
     <w:rPr>
       <w:color w:val="816A47" w:themeColor="accent6" w:themeShade="BF"/>
     </w:rPr>
@@ -3869,6 +3824,125 @@
       <w:rFonts w:ascii="Segoe UI" w:hAnsi="Segoe UI" w:cs="Segoe UI"/>
       <w:sz w:val="18"/>
       <w:szCs w:val="18"/>
+    </w:rPr>
+  </w:style>
+  <w:style w:type="paragraph" w:customStyle="1" w:styleId="PSTableHeader">
+    <w:name w:val="PS Table Header"/>
+    <w:basedOn w:val="BodyText"/>
+    <w:link w:val="PSTableHeaderChar"/>
+    <w:qFormat/>
+    <w:rsid w:val="00C64946"/>
+    <w:pPr>
+      <w:spacing w:line="240" w:lineRule="auto"/>
+    </w:pPr>
+    <w:rPr>
+      <w:b/>
+      <w:bCs/>
+      <w:color w:val="BCDFE3" w:themeColor="accent2" w:themeTint="66"/>
+    </w:rPr>
+  </w:style>
+  <w:style w:type="paragraph" w:customStyle="1" w:styleId="PSTableBody">
+    <w:name w:val="PS Table Body"/>
+    <w:basedOn w:val="BodyText"/>
+    <w:link w:val="PSTableBodyChar"/>
+    <w:qFormat/>
+    <w:rsid w:val="00C64946"/>
+    <w:pPr>
+      <w:spacing w:line="240" w:lineRule="auto"/>
+    </w:pPr>
+    <w:rPr>
+      <w:color w:val="0070C0"/>
+    </w:rPr>
+  </w:style>
+  <w:style w:type="character" w:customStyle="1" w:styleId="PSTableHeaderChar">
+    <w:name w:val="PS Table Header Char"/>
+    <w:basedOn w:val="BodyTextChar"/>
+    <w:link w:val="PSTableHeader"/>
+    <w:rsid w:val="00C64946"/>
+    <w:rPr>
+      <w:b/>
+      <w:bCs/>
+      <w:color w:val="BCDFE3" w:themeColor="accent2" w:themeTint="66"/>
+    </w:rPr>
+  </w:style>
+  <w:style w:type="character" w:customStyle="1" w:styleId="PSTableBodyChar">
+    <w:name w:val="PS Table Body Char"/>
+    <w:basedOn w:val="BodyTextChar"/>
+    <w:link w:val="PSTableBody"/>
+    <w:rsid w:val="00C64946"/>
+    <w:rPr>
+      <w:color w:val="0070C0"/>
+    </w:rPr>
+  </w:style>
+  <w:style w:type="paragraph" w:customStyle="1" w:styleId="My">
+    <w:name w:val="My"/>
+    <w:aliases w:val="Headingx 1"/>
+    <w:basedOn w:val="Normal"/>
+    <w:link w:val="MyChar"/>
+    <w:qFormat/>
+    <w:rsid w:val="00B71962"/>
+    <w:rPr>
+      <w:b/>
+      <w:color w:val="FF0000"/>
+      <w:sz w:val="28"/>
+    </w:rPr>
+  </w:style>
+  <w:style w:type="paragraph" w:customStyle="1" w:styleId="MyHeadingx2">
+    <w:name w:val="My&quot;Headingx 2"/>
+    <w:basedOn w:val="Normal"/>
+    <w:link w:val="MyHeadingx2Char"/>
+    <w:qFormat/>
+    <w:rsid w:val="00B71962"/>
+    <w:rPr>
+      <w:b/>
+      <w:color w:val="00B0F0"/>
+      <w:sz w:val="28"/>
+    </w:rPr>
+  </w:style>
+  <w:style w:type="character" w:customStyle="1" w:styleId="MyChar">
+    <w:name w:val="My Char"/>
+    <w:aliases w:val="Headingx 1 Char"/>
+    <w:basedOn w:val="DefaultParagraphFont"/>
+    <w:link w:val="My"/>
+    <w:rsid w:val="00B71962"/>
+    <w:rPr>
+      <w:b/>
+      <w:color w:val="FF0000"/>
+      <w:sz w:val="28"/>
+    </w:rPr>
+  </w:style>
+  <w:style w:type="paragraph" w:customStyle="1" w:styleId="MyHeadingx3">
+    <w:name w:val="My(Headingx 3"/>
+    <w:basedOn w:val="Normal"/>
+    <w:link w:val="MyHeadingx3Char"/>
+    <w:qFormat/>
+    <w:rsid w:val="00B71962"/>
+    <w:rPr>
+      <w:b/>
+      <w:color w:val="FFC000"/>
+      <w:sz w:val="28"/>
+    </w:rPr>
+  </w:style>
+  <w:style w:type="character" w:customStyle="1" w:styleId="MyHeadingx2Char">
+    <w:name w:val="My&quot;Headingx 2 Char"/>
+    <w:basedOn w:val="DefaultParagraphFont"/>
+    <w:link w:val="MyHeadingx2"/>
+    <w:rsid w:val="00B71962"/>
+    <w:rPr>
+      <w:b/>
+      <w:color w:val="00B0F0"/>
+      <w:sz w:val="28"/>
+    </w:rPr>
+  </w:style>
+  <w:style w:type="character" w:customStyle="1" w:styleId="MyHeadingx3Char">
+    <w:name w:val="My(Headingx 3 Char"/>
+    <w:basedOn w:val="DefaultParagraphFont"/>
+    <w:link w:val="MyHeadingx3"/>
+    <w:rsid w:val="00B71962"/>
+    <w:rPr>
+      <w:b/>
+      <w:color w:val="FFC000"/>
+      <w:sz w:val="28"/>
     </w:rPr>
   </w:style>
 </w:styles>
@@ -4033,7 +4107,7 @@
   <w:style w:type="paragraph" w:default="1" w:styleId="Normal">
     <w:name w:val="Normal"/>
     <w:qFormat/>
-    <w:rsid w:val="00E730CA"/>
+    <w:rsid w:val="0055783A"/>
   </w:style>
   <w:style w:type="paragraph" w:styleId="Heading1">
     <w:name w:val="heading 1"/>
@@ -4283,7 +4357,7 @@
     <w:link w:val="ListBulletChar"/>
     <w:uiPriority w:val="99"/>
     <w:unhideWhenUsed/>
-    <w:rsid w:val="000112F6"/>
+    <w:rsid w:val="00C64946"/>
     <w:pPr>
       <w:numPr>
         <w:numId w:val="23"/>
@@ -4291,7 +4365,7 @@
       <w:contextualSpacing/>
     </w:pPr>
     <w:rPr>
-      <w:color w:val="A68100" w:themeColor="accent3" w:themeShade="BF"/>
+      <w:color w:val="B7541D" w:themeColor="accent5" w:themeShade="BF"/>
     </w:rPr>
   </w:style>
   <w:style w:type="paragraph" w:styleId="ListBullet2">
@@ -4361,7 +4435,7 @@
     <w:link w:val="ListNumberChar"/>
     <w:uiPriority w:val="99"/>
     <w:unhideWhenUsed/>
-    <w:rsid w:val="000112F6"/>
+    <w:rsid w:val="00C64946"/>
     <w:pPr>
       <w:numPr>
         <w:numId w:val="19"/>
@@ -4528,7 +4602,7 @@
     <w:link w:val="ListContinueChar"/>
     <w:uiPriority w:val="99"/>
     <w:unhideWhenUsed/>
-    <w:rsid w:val="000112F6"/>
+    <w:rsid w:val="00C64946"/>
     <w:pPr>
       <w:ind w:left="360"/>
       <w:contextualSpacing/>
@@ -4563,7 +4637,7 @@
     <w:link w:val="BodyTextChar"/>
     <w:uiPriority w:val="99"/>
     <w:unhideWhenUsed/>
-    <w:rsid w:val="000112F6"/>
+    <w:rsid w:val="00C64946"/>
     <w:pPr>
       <w:spacing w:after="120"/>
     </w:pPr>
@@ -4576,7 +4650,7 @@
     <w:basedOn w:val="DefaultParagraphFont"/>
     <w:link w:val="BodyText"/>
     <w:uiPriority w:val="99"/>
-    <w:rsid w:val="000112F6"/>
+    <w:rsid w:val="00C64946"/>
     <w:rPr>
       <w:color w:val="945090" w:themeColor="accent4" w:themeShade="BF"/>
     </w:rPr>
@@ -4612,7 +4686,7 @@
     <w:basedOn w:val="DefaultParagraphFont"/>
     <w:link w:val="ListNumber"/>
     <w:uiPriority w:val="99"/>
-    <w:rsid w:val="000112F6"/>
+    <w:rsid w:val="00C64946"/>
     <w:rPr>
       <w:color w:val="3C8890" w:themeColor="accent2" w:themeShade="BF"/>
     </w:rPr>
@@ -5405,9 +5479,9 @@
     <w:basedOn w:val="DefaultParagraphFont"/>
     <w:link w:val="ListBullet"/>
     <w:uiPriority w:val="99"/>
-    <w:rsid w:val="000112F6"/>
-    <w:rPr>
-      <w:color w:val="A68100" w:themeColor="accent3" w:themeShade="BF"/>
+    <w:rsid w:val="00C64946"/>
+    <w:rPr>
+      <w:color w:val="B7541D" w:themeColor="accent5" w:themeShade="BF"/>
     </w:rPr>
   </w:style>
   <w:style w:type="paragraph" w:customStyle="1" w:styleId="ListContinue6">
@@ -5438,7 +5512,7 @@
     <w:basedOn w:val="BodyTextChar"/>
     <w:link w:val="ListContinue"/>
     <w:uiPriority w:val="99"/>
-    <w:rsid w:val="000112F6"/>
+    <w:rsid w:val="00C64946"/>
     <w:rPr>
       <w:color w:val="816A47" w:themeColor="accent6" w:themeShade="BF"/>
     </w:rPr>
@@ -5530,6 +5604,125 @@
       <w:rFonts w:ascii="Segoe UI" w:hAnsi="Segoe UI" w:cs="Segoe UI"/>
       <w:sz w:val="18"/>
       <w:szCs w:val="18"/>
+    </w:rPr>
+  </w:style>
+  <w:style w:type="paragraph" w:customStyle="1" w:styleId="PSTableHeader">
+    <w:name w:val="PS Table Header"/>
+    <w:basedOn w:val="BodyText"/>
+    <w:link w:val="PSTableHeaderChar"/>
+    <w:qFormat/>
+    <w:rsid w:val="00C64946"/>
+    <w:pPr>
+      <w:spacing w:line="240" w:lineRule="auto"/>
+    </w:pPr>
+    <w:rPr>
+      <w:b/>
+      <w:bCs/>
+      <w:color w:val="BCDFE3" w:themeColor="accent2" w:themeTint="66"/>
+    </w:rPr>
+  </w:style>
+  <w:style w:type="paragraph" w:customStyle="1" w:styleId="PSTableBody">
+    <w:name w:val="PS Table Body"/>
+    <w:basedOn w:val="BodyText"/>
+    <w:link w:val="PSTableBodyChar"/>
+    <w:qFormat/>
+    <w:rsid w:val="00C64946"/>
+    <w:pPr>
+      <w:spacing w:line="240" w:lineRule="auto"/>
+    </w:pPr>
+    <w:rPr>
+      <w:color w:val="0070C0"/>
+    </w:rPr>
+  </w:style>
+  <w:style w:type="character" w:customStyle="1" w:styleId="PSTableHeaderChar">
+    <w:name w:val="PS Table Header Char"/>
+    <w:basedOn w:val="BodyTextChar"/>
+    <w:link w:val="PSTableHeader"/>
+    <w:rsid w:val="00C64946"/>
+    <w:rPr>
+      <w:b/>
+      <w:bCs/>
+      <w:color w:val="BCDFE3" w:themeColor="accent2" w:themeTint="66"/>
+    </w:rPr>
+  </w:style>
+  <w:style w:type="character" w:customStyle="1" w:styleId="PSTableBodyChar">
+    <w:name w:val="PS Table Body Char"/>
+    <w:basedOn w:val="BodyTextChar"/>
+    <w:link w:val="PSTableBody"/>
+    <w:rsid w:val="00C64946"/>
+    <w:rPr>
+      <w:color w:val="0070C0"/>
+    </w:rPr>
+  </w:style>
+  <w:style w:type="paragraph" w:customStyle="1" w:styleId="My">
+    <w:name w:val="My"/>
+    <w:aliases w:val="Headingx 1"/>
+    <w:basedOn w:val="Normal"/>
+    <w:link w:val="MyChar"/>
+    <w:qFormat/>
+    <w:rsid w:val="00B71962"/>
+    <w:rPr>
+      <w:b/>
+      <w:color w:val="FF0000"/>
+      <w:sz w:val="28"/>
+    </w:rPr>
+  </w:style>
+  <w:style w:type="paragraph" w:customStyle="1" w:styleId="MyHeadingx2">
+    <w:name w:val="My&quot;Headingx 2"/>
+    <w:basedOn w:val="Normal"/>
+    <w:link w:val="MyHeadingx2Char"/>
+    <w:qFormat/>
+    <w:rsid w:val="00B71962"/>
+    <w:rPr>
+      <w:b/>
+      <w:color w:val="00B0F0"/>
+      <w:sz w:val="28"/>
+    </w:rPr>
+  </w:style>
+  <w:style w:type="character" w:customStyle="1" w:styleId="MyChar">
+    <w:name w:val="My Char"/>
+    <w:aliases w:val="Headingx 1 Char"/>
+    <w:basedOn w:val="DefaultParagraphFont"/>
+    <w:link w:val="My"/>
+    <w:rsid w:val="00B71962"/>
+    <w:rPr>
+      <w:b/>
+      <w:color w:val="FF0000"/>
+      <w:sz w:val="28"/>
+    </w:rPr>
+  </w:style>
+  <w:style w:type="paragraph" w:customStyle="1" w:styleId="MyHeadingx3">
+    <w:name w:val="My(Headingx 3"/>
+    <w:basedOn w:val="Normal"/>
+    <w:link w:val="MyHeadingx3Char"/>
+    <w:qFormat/>
+    <w:rsid w:val="00B71962"/>
+    <w:rPr>
+      <w:b/>
+      <w:color w:val="FFC000"/>
+      <w:sz w:val="28"/>
+    </w:rPr>
+  </w:style>
+  <w:style w:type="character" w:customStyle="1" w:styleId="MyHeadingx2Char">
+    <w:name w:val="My&quot;Headingx 2 Char"/>
+    <w:basedOn w:val="DefaultParagraphFont"/>
+    <w:link w:val="MyHeadingx2"/>
+    <w:rsid w:val="00B71962"/>
+    <w:rPr>
+      <w:b/>
+      <w:color w:val="00B0F0"/>
+      <w:sz w:val="28"/>
+    </w:rPr>
+  </w:style>
+  <w:style w:type="character" w:customStyle="1" w:styleId="MyHeadingx3Char">
+    <w:name w:val="My(Headingx 3 Char"/>
+    <w:basedOn w:val="DefaultParagraphFont"/>
+    <w:link w:val="MyHeadingx3"/>
+    <w:rsid w:val="00B71962"/>
+    <w:rPr>
+      <w:b/>
+      <w:color w:val="FFC000"/>
+      <w:sz w:val="28"/>
     </w:rPr>
   </w:style>
 </w:styles>

</xml_diff>